<commit_message>
do not forget to configure postgresdb.properties for the intermediate files that MIPMap generates for the mapping tasks.
</commit_message>
<xml_diff>
--- a/MIPMap Report.docx
+++ b/MIPMap Report.docx
@@ -1,11 +1,11 @@
 
 <file path=word/document.xml><?xml version="1.0" encoding="utf-8"?>
-<w:document xmlns:wpc="http://schemas.microsoft.com/office/word/2010/wordprocessingCanvas" xmlns:mo="http://schemas.microsoft.com/office/mac/office/2008/main" xmlns:mc="http://schemas.openxmlformats.org/markup-compatibility/2006" xmlns:mv="urn:schemas-microsoft-com:mac:vml" xmlns:o="urn:schemas-microsoft-com:office:office" xmlns:r="http://schemas.openxmlformats.org/officeDocument/2006/relationships" xmlns:m="http://schemas.openxmlformats.org/officeDocument/2006/math" xmlns:v="urn:schemas-microsoft-com:vml" xmlns:wp14="http://schemas.microsoft.com/office/word/2010/wordprocessingDrawing" xmlns:wp="http://schemas.openxmlformats.org/drawingml/2006/wordprocessingDrawing" xmlns:w10="urn:schemas-microsoft-com:office:word" xmlns:w="http://schemas.openxmlformats.org/wordprocessingml/2006/main" xmlns:w14="http://schemas.microsoft.com/office/word/2010/wordml" xmlns:w15="http://schemas.microsoft.com/office/word/2012/wordml" xmlns:wpg="http://schemas.microsoft.com/office/word/2010/wordprocessingGroup" xmlns:wpi="http://schemas.microsoft.com/office/word/2010/wordprocessingInk" xmlns:wne="http://schemas.microsoft.com/office/word/2006/wordml" xmlns:wps="http://schemas.microsoft.com/office/word/2010/wordprocessingShape" mc:Ignorable="w14 w15 wp14">
+<w:document xmlns:o="urn:schemas-microsoft-com:office:office" xmlns:r="http://schemas.openxmlformats.org/officeDocument/2006/relationships" xmlns:v="urn:schemas-microsoft-com:vml" xmlns:w="http://schemas.openxmlformats.org/wordprocessingml/2006/main" xmlns:w10="urn:schemas-microsoft-com:office:word" xmlns:wp="http://schemas.openxmlformats.org/drawingml/2006/wordprocessingDrawing" xmlns:wps="http://schemas.microsoft.com/office/word/2010/wordprocessingShape" xmlns:wpg="http://schemas.microsoft.com/office/word/2010/wordprocessingGroup" xmlns:mc="http://schemas.openxmlformats.org/markup-compatibility/2006" xmlns:wp14="http://schemas.microsoft.com/office/word/2010/wordprocessingDrawing" xmlns:w14="http://schemas.microsoft.com/office/word/2010/wordml" mc:Ignorable="w14 wp14">
   <w:body>
     <w:p>
       <w:pPr>
         <w:pStyle w:val="Heading1"/>
-        <w:spacing w:after="240"/>
+        <w:spacing w:before="0" w:after="240"/>
         <w:rPr>
           <w:lang w:val="en-US"/>
         </w:rPr>
@@ -20,7 +20,7 @@
     <w:p>
       <w:pPr>
         <w:pStyle w:val="Heading2"/>
-        <w:spacing w:after="240"/>
+        <w:spacing w:before="0" w:after="240"/>
         <w:rPr>
           <w:lang w:val="en-US"/>
         </w:rPr>
@@ -34,7 +34,8 @@
     </w:p>
     <w:p>
       <w:pPr>
-        <w:spacing w:after="240"/>
+        <w:pStyle w:val="Normal"/>
+        <w:spacing w:before="0" w:after="240"/>
         <w:ind w:firstLine="426"/>
         <w:jc w:val="both"/>
         <w:rPr>
@@ -63,7 +64,8 @@
     </w:p>
     <w:p>
       <w:pPr>
-        <w:spacing w:after="240"/>
+        <w:pStyle w:val="Normal"/>
+        <w:spacing w:before="0" w:after="240"/>
         <w:ind w:firstLine="426"/>
         <w:jc w:val="both"/>
         <w:rPr>
@@ -79,39 +81,84 @@
     </w:p>
     <w:p>
       <w:pPr>
-        <w:spacing w:after="240"/>
-        <w:ind w:firstLine="426"/>
-        <w:jc w:val="both"/>
-        <w:rPr>
-          <w:lang w:val="en-US"/>
-        </w:rPr>
-      </w:pPr>
-      <w:r>
-        <w:rPr>
-          <w:lang w:val="en-US"/>
-        </w:rPr>
-        <w:t>It has been extended to take as input csv files that correspond to the tables of a database, additionally to relational input (connection to a database). Additional instances from csv files can be loaded to either of the schemata. Moreover, a new feature that supports the preprocessing of a table has been added. More specifically, given a table as csv file input, the user is given the option to choose some of its columns to un-pivot.</w:t>
-      </w:r>
-    </w:p>
-    <w:p>
-      <w:pPr>
-        <w:spacing w:after="240"/>
-        <w:ind w:firstLine="426"/>
-        <w:jc w:val="both"/>
-        <w:rPr>
-          <w:lang w:val="en-US"/>
-        </w:rPr>
-      </w:pPr>
-      <w:r>
-        <w:rPr>
-          <w:lang w:val="en-US"/>
-        </w:rPr>
-        <w:t xml:space="preserve">The tool supports simple 1:1 correspondences between elements, as well as n:1 correspondences with complex transformation functions and the assignment of constant values or function generated values. Selection conditions can also be applied. </w:t>
-      </w:r>
-    </w:p>
-    <w:p>
-      <w:pPr>
-        <w:spacing w:after="240"/>
+        <w:pStyle w:val="Normal"/>
+        <w:spacing w:before="0" w:after="240"/>
+        <w:ind w:firstLine="426"/>
+        <w:jc w:val="both"/>
+        <w:rPr>
+          <w:lang w:val="en-US"/>
+        </w:rPr>
+      </w:pPr>
+      <w:r>
+        <w:rPr>
+          <w:lang w:val="en-US"/>
+        </w:rPr>
+        <w:t xml:space="preserve">It has been extended to take as input csv files that correspond to the tables of a database, additionally to relational input (connection to a database). Additional instances from csv files can be loaded to either of the schemata. Moreover, a </w:t>
+      </w:r>
+      <w:r>
+        <w:rPr>
+          <w:lang w:val="en-US"/>
+        </w:rPr>
+        <w:t>new feature t</w:t>
+      </w:r>
+      <w:r>
+        <w:rPr>
+          <w:lang w:val="en-US"/>
+        </w:rPr>
+        <w:t>hat supports the preprocessing of a table has been added.</w:t>
+      </w:r>
+      <w:r>
+        <w:rPr>
+          <w:lang w:val="en-US"/>
+        </w:rPr>
+        <w:t xml:space="preserve"> </w:t>
+      </w:r>
+      <w:bookmarkStart w:id="0" w:name="_GoBack"/>
+      <w:bookmarkEnd w:id="0"/>
+      <w:r>
+        <w:rPr>
+          <w:lang w:val="en-US"/>
+        </w:rPr>
+        <w:t>More specifically, given a table as csv file input, the user is given the option to choose some of its columns to un-pivot.</w:t>
+      </w:r>
+    </w:p>
+    <w:p>
+      <w:pPr>
+        <w:pStyle w:val="Normal"/>
+        <w:spacing w:before="0" w:after="240"/>
+        <w:ind w:firstLine="426"/>
+        <w:jc w:val="both"/>
+        <w:rPr/>
+      </w:pPr>
+      <w:r>
+        <w:rPr>
+          <w:lang w:val="en-US"/>
+        </w:rPr>
+        <w:t xml:space="preserve">The tool supports simple 1:1 correspondences between elements, as well as </w:t>
+      </w:r>
+      <w:r>
+        <w:rPr>
+          <w:lang w:val="en-US"/>
+        </w:rPr>
+        <w:t xml:space="preserve">n:1 </w:t>
+      </w:r>
+      <w:r>
+        <w:rPr>
+          <w:lang w:val="en-US"/>
+        </w:rPr>
+        <w:t xml:space="preserve">and 1:n </w:t>
+      </w:r>
+      <w:r>
+        <w:rPr>
+          <w:lang w:val="en-US"/>
+        </w:rPr>
+        <w:t xml:space="preserve">correspondences with complex transformation functions and the assignment of constant values or function generated values. Selection conditions can also be applied. </w:t>
+      </w:r>
+    </w:p>
+    <w:p>
+      <w:pPr>
+        <w:pStyle w:val="Normal"/>
+        <w:spacing w:before="0" w:after="240"/>
         <w:ind w:firstLine="426"/>
         <w:jc w:val="both"/>
         <w:rPr>
@@ -127,7 +174,8 @@
     </w:p>
     <w:p>
       <w:pPr>
-        <w:spacing w:after="240"/>
+        <w:pStyle w:val="Normal"/>
+        <w:spacing w:before="0" w:after="240"/>
         <w:ind w:firstLine="426"/>
         <w:jc w:val="both"/>
         <w:rPr>
@@ -143,7 +191,8 @@
     </w:p>
     <w:p>
       <w:pPr>
-        <w:spacing w:after="240"/>
+        <w:pStyle w:val="Normal"/>
+        <w:spacing w:before="0" w:after="240"/>
         <w:ind w:firstLine="426"/>
         <w:jc w:val="both"/>
         <w:rPr>
@@ -159,25 +208,25 @@
     </w:p>
     <w:p>
       <w:pPr>
-        <w:spacing w:after="240"/>
-        <w:ind w:firstLine="426"/>
-        <w:jc w:val="both"/>
-        <w:rPr>
-          <w:lang w:val="en-US"/>
-        </w:rPr>
-      </w:pPr>
-      <w:r>
-        <w:rPr>
-          <w:lang w:val="en-US"/>
-        </w:rPr>
-        <w:lastRenderedPageBreak/>
+        <w:pStyle w:val="Normal"/>
+        <w:spacing w:before="0" w:after="240"/>
+        <w:ind w:firstLine="426"/>
+        <w:jc w:val="both"/>
+        <w:rPr>
+          <w:lang w:val="en-US"/>
+        </w:rPr>
+      </w:pPr>
+      <w:r>
+        <w:rPr>
+          <w:lang w:val="en-US"/>
+        </w:rPr>
         <w:t>Finally, MIPMap offers users the ability to export the translated instances to a new csv or json file or append them to an existing one. Primary key constraints that will likely be violated during the data exchange process are also identified and the instances that could not be loaded to the target database are exported separately.</w:t>
       </w:r>
     </w:p>
     <w:p>
       <w:pPr>
         <w:pStyle w:val="Heading2"/>
-        <w:spacing w:after="240"/>
+        <w:spacing w:before="0" w:after="240"/>
         <w:rPr>
           <w:lang w:val="en-US"/>
         </w:rPr>
@@ -191,7 +240,8 @@
     </w:p>
     <w:p>
       <w:pPr>
-        <w:spacing w:after="240"/>
+        <w:pStyle w:val="Normal"/>
+        <w:spacing w:before="0" w:after="240"/>
         <w:ind w:firstLine="426"/>
         <w:jc w:val="both"/>
         <w:rPr>
@@ -207,7 +257,8 @@
     </w:p>
     <w:p>
       <w:pPr>
-        <w:spacing w:after="240"/>
+        <w:pStyle w:val="Normal"/>
+        <w:spacing w:before="0" w:after="240"/>
         <w:ind w:firstLine="426"/>
         <w:jc w:val="both"/>
         <w:rPr>
@@ -223,11 +274,12 @@
     </w:p>
     <w:p>
       <w:pPr>
-        <w:spacing w:after="240"/>
-        <w:ind w:firstLine="426"/>
-        <w:jc w:val="both"/>
-        <w:rPr>
-          <w:rStyle w:val="hps"/>
+        <w:pStyle w:val="Normal"/>
+        <w:spacing w:before="0" w:after="240"/>
+        <w:ind w:firstLine="426"/>
+        <w:jc w:val="both"/>
+        <w:rPr>
+          <w:rStyle w:val="Hps"/>
           <w:lang w:val="en-US"/>
         </w:rPr>
       </w:pPr>
@@ -239,7 +291,7 @@
       </w:r>
       <w:r>
         <w:rPr>
-          <w:rStyle w:val="hps"/>
+          <w:rStyle w:val="Hps"/>
           <w:lang w:val="en-US"/>
         </w:rPr>
         <w:t>subsequently.</w:t>
@@ -247,7 +299,8 @@
     </w:p>
     <w:p>
       <w:pPr>
-        <w:spacing w:after="240"/>
+        <w:pStyle w:val="Normal"/>
+        <w:spacing w:before="0" w:after="240"/>
         <w:ind w:firstLine="426"/>
         <w:jc w:val="both"/>
         <w:rPr>
@@ -263,7 +316,8 @@
     </w:p>
     <w:p>
       <w:pPr>
-        <w:spacing w:after="240"/>
+        <w:pStyle w:val="Normal"/>
+        <w:spacing w:before="0" w:after="240"/>
         <w:ind w:firstLine="426"/>
         <w:jc w:val="both"/>
         <w:rPr>
@@ -279,7 +333,8 @@
     </w:p>
     <w:p>
       <w:pPr>
-        <w:spacing w:after="240"/>
+        <w:pStyle w:val="Normal"/>
+        <w:spacing w:before="0" w:after="240"/>
         <w:ind w:firstLine="426"/>
         <w:jc w:val="both"/>
         <w:rPr>
@@ -295,7 +350,8 @@
     </w:p>
     <w:p>
       <w:pPr>
-        <w:spacing w:after="240"/>
+        <w:pStyle w:val="Normal"/>
+        <w:spacing w:before="0" w:after="240"/>
         <w:ind w:firstLine="426"/>
         <w:jc w:val="both"/>
         <w:rPr>
@@ -323,7 +379,7 @@
       </w:r>
       <w:r>
         <w:rPr>
-          <w:rStyle w:val="hps"/>
+          <w:rStyle w:val="Hps"/>
           <w:lang w:val="en-US"/>
         </w:rPr>
         <w:t xml:space="preserve">respective to </w:t>
@@ -337,41 +393,40 @@
     </w:p>
     <w:p>
       <w:pPr>
-        <w:spacing w:after="240"/>
-        <w:ind w:firstLine="426"/>
-        <w:jc w:val="both"/>
-        <w:rPr>
-          <w:lang w:val="en-US"/>
-        </w:rPr>
-      </w:pPr>
-      <w:r>
-        <w:rPr>
-          <w:lang w:val="en-US"/>
-        </w:rPr>
-        <w:lastRenderedPageBreak/>
+        <w:pStyle w:val="Normal"/>
+        <w:spacing w:before="0" w:after="240"/>
+        <w:ind w:firstLine="426"/>
+        <w:jc w:val="both"/>
+        <w:rPr>
+          <w:lang w:val="en-US"/>
+        </w:rPr>
+      </w:pPr>
+      <w:r>
+        <w:rPr>
+          <w:lang w:val="en-US"/>
+        </w:rPr>
         <w:t>The access to the data is implemented through DAO (Data Access Object) classes. This way an abstract layer is interposed between the interface calls and the persistence layer adding more flexibility as to what database backend can be used by hiding the database details from the data operations. The composition of the INode trees is also materialized in the DAO classes.</w:t>
       </w:r>
     </w:p>
     <w:p>
       <w:pPr>
-        <w:spacing w:after="240"/>
-        <w:ind w:firstLine="426"/>
-        <w:jc w:val="both"/>
-        <w:rPr>
-          <w:lang w:val="en-US"/>
-        </w:rPr>
-      </w:pPr>
-      <w:r>
-        <w:rPr>
-          <w:lang w:val="en-US"/>
-        </w:rPr>
-        <w:t>The creation of the INode and Correspondence classes and the ones that represent operations on them follows the Prototype design pattern; while behaviorally the Visitor pattern is mainly applied allowing different kind of operations to be performed on the elements based on both their visitor’s and their own type.</w:t>
+        <w:pStyle w:val="Normal"/>
+        <w:spacing w:before="0" w:after="240"/>
+        <w:ind w:firstLine="426"/>
+        <w:jc w:val="both"/>
+        <w:rPr/>
+      </w:pPr>
+      <w:r>
+        <w:rPr>
+          <w:lang w:val="en-US"/>
+        </w:rPr>
+        <w:t>The creation of the INode and Correspondence classes and the ones that represent operations on them follows the Prototype design pattern; while behaviorally the Visitor pattern is mainly applied allowing different kinds of operations to be performed on the elements based on both their visitor’s and their own type.</w:t>
       </w:r>
     </w:p>
     <w:p>
       <w:pPr>
         <w:pStyle w:val="Heading2"/>
-        <w:spacing w:after="240"/>
+        <w:spacing w:before="0" w:after="240"/>
         <w:rPr>
           <w:lang w:val="en-US"/>
         </w:rPr>
@@ -385,7 +440,8 @@
     </w:p>
     <w:p>
       <w:pPr>
-        <w:spacing w:after="240"/>
+        <w:pStyle w:val="Normal"/>
+        <w:spacing w:before="0" w:after="240"/>
         <w:ind w:firstLine="426"/>
         <w:jc w:val="both"/>
         <w:rPr>
@@ -401,7 +457,8 @@
     </w:p>
     <w:p>
       <w:pPr>
-        <w:spacing w:after="240"/>
+        <w:pStyle w:val="Normal"/>
+        <w:spacing w:before="0" w:after="240"/>
         <w:ind w:firstLine="426"/>
         <w:jc w:val="both"/>
         <w:rPr>
@@ -417,7 +474,8 @@
     </w:p>
     <w:p>
       <w:pPr>
-        <w:spacing w:after="240"/>
+        <w:pStyle w:val="Normal"/>
+        <w:spacing w:before="0" w:after="240"/>
         <w:ind w:firstLine="426"/>
         <w:jc w:val="both"/>
         <w:rPr>
@@ -447,23 +505,22 @@
     <w:p>
       <w:pPr>
         <w:pStyle w:val="Heading2"/>
-        <w:spacing w:after="240"/>
-        <w:rPr>
-          <w:lang w:val="en-US"/>
-        </w:rPr>
-      </w:pPr>
-      <w:r>
-        <w:rPr>
-          <w:lang w:val="en-US"/>
-        </w:rPr>
-        <w:lastRenderedPageBreak/>
+        <w:spacing w:before="0" w:after="240"/>
+        <w:rPr>
+          <w:lang w:val="en-US"/>
+        </w:rPr>
+      </w:pPr>
+      <w:r>
+        <w:rPr>
+          <w:lang w:val="en-US"/>
+        </w:rPr>
         <w:t>Local Postgres database</w:t>
       </w:r>
     </w:p>
     <w:p>
       <w:pPr>
         <w:pStyle w:val="Heading3"/>
-        <w:spacing w:after="240"/>
+        <w:spacing w:before="0" w:after="240"/>
         <w:rPr>
           <w:lang w:val="en-US"/>
         </w:rPr>
@@ -477,7 +534,8 @@
     </w:p>
     <w:p>
       <w:pPr>
-        <w:spacing w:after="240"/>
+        <w:pStyle w:val="Normal"/>
+        <w:spacing w:before="0" w:after="240"/>
         <w:ind w:firstLine="426"/>
         <w:jc w:val="both"/>
         <w:rPr>
@@ -493,7 +551,8 @@
     </w:p>
     <w:p>
       <w:pPr>
-        <w:spacing w:after="240"/>
+        <w:pStyle w:val="Normal"/>
+        <w:spacing w:before="0" w:after="240"/>
         <w:ind w:firstLine="426"/>
         <w:jc w:val="both"/>
         <w:rPr>
@@ -509,7 +568,8 @@
     </w:p>
     <w:p>
       <w:pPr>
-        <w:spacing w:after="240"/>
+        <w:pStyle w:val="Normal"/>
+        <w:spacing w:before="0" w:after="240"/>
         <w:ind w:firstLine="426"/>
         <w:jc w:val="both"/>
         <w:rPr>
@@ -526,7 +586,7 @@
     <w:p>
       <w:pPr>
         <w:pStyle w:val="Heading3"/>
-        <w:spacing w:after="240"/>
+        <w:spacing w:before="0" w:after="240"/>
         <w:rPr>
           <w:lang w:val="en-US"/>
         </w:rPr>
@@ -540,7 +600,8 @@
     </w:p>
     <w:p>
       <w:pPr>
-        <w:spacing w:after="240"/>
+        <w:pStyle w:val="Normal"/>
+        <w:spacing w:before="0" w:after="240"/>
         <w:ind w:firstLine="426"/>
         <w:jc w:val="both"/>
         <w:rPr>
@@ -556,7 +617,8 @@
     </w:p>
     <w:p>
       <w:pPr>
-        <w:spacing w:after="240"/>
+        <w:pStyle w:val="Normal"/>
+        <w:spacing w:before="0" w:after="240"/>
         <w:ind w:firstLine="426"/>
         <w:jc w:val="both"/>
         <w:rPr>
@@ -572,7 +634,8 @@
     </w:p>
     <w:p>
       <w:pPr>
-        <w:spacing w:after="240"/>
+        <w:pStyle w:val="Normal"/>
+        <w:spacing w:before="0" w:after="240"/>
         <w:ind w:firstLine="426"/>
         <w:jc w:val="both"/>
         <w:rPr>
@@ -588,24 +651,31 @@
     </w:p>
     <w:p>
       <w:pPr>
-        <w:spacing w:after="240"/>
-        <w:ind w:firstLine="426"/>
-        <w:jc w:val="both"/>
-        <w:rPr>
-          <w:lang w:val="en-US"/>
-        </w:rPr>
-      </w:pPr>
-      <w:r>
-        <w:rPr>
-          <w:lang w:val="en-US"/>
-        </w:rPr>
-        <w:lastRenderedPageBreak/>
-        <w:t xml:space="preserve"> The schema creation is based on the selected type of input. In the case of csv input, a table is created for each file, with the filename denoting the table name, while column names are taken from the first row of the file. Both table names and column names are case sensitive and all fields are treated as “Text”, since csv format lacks the information about column types. Csv type recognition techniques, using samples of data and regular expressions, were avoided due to high possibility of incorrect data type issues. Instead, converting type issues are resolved in an easy way when needed, through provided transformation functions (toInteger, toDouble, toString etc) or automatic casting according to the symbols used in function input. For parsing csv files the external library OpenCsv is used with the comma character as the default separator.</w:t>
-      </w:r>
-    </w:p>
-    <w:p>
-      <w:pPr>
-        <w:spacing w:after="240"/>
+        <w:pStyle w:val="Normal"/>
+        <w:spacing w:before="0" w:after="240"/>
+        <w:ind w:firstLine="426"/>
+        <w:jc w:val="both"/>
+        <w:rPr>
+          <w:lang w:val="en-US"/>
+        </w:rPr>
+      </w:pPr>
+      <w:r>
+        <w:rPr>
+          <w:lang w:val="en-US"/>
+        </w:rPr>
+        <w:t xml:space="preserve"> </w:t>
+      </w:r>
+      <w:r>
+        <w:rPr>
+          <w:lang w:val="en-US"/>
+        </w:rPr>
+        <w:t>The schema creation is based on the selected type of input. In the case of csv input, a table is created for each file, with the filename denoting the table name, while column names are taken from the first row of the file. Both table names and column names are case sensitive and all fields are treated as “Text”, since csv format lacks the information about column types. Csv type recognition techniques, using samples of data and regular expressions, were avoided due to high possibility of incorrect data type issues. Instead, converting type issues are resolved in an easy way when needed, through provided transformation functions (toInteger, toDouble, toString etc) or automatic casting according to the symbols used in function input. For parsing csv files the external library OpenCsv is used with the comma character as the default separator.</w:t>
+      </w:r>
+    </w:p>
+    <w:p>
+      <w:pPr>
+        <w:pStyle w:val="Normal"/>
+        <w:spacing w:before="0" w:after="240"/>
         <w:ind w:firstLine="426"/>
         <w:jc w:val="both"/>
         <w:rPr>
@@ -621,7 +691,8 @@
     </w:p>
     <w:p>
       <w:pPr>
-        <w:spacing w:after="240"/>
+        <w:pStyle w:val="Normal"/>
+        <w:spacing w:before="0" w:after="240"/>
         <w:ind w:firstLine="426"/>
         <w:jc w:val="both"/>
         <w:rPr>
@@ -637,7 +708,8 @@
     </w:p>
     <w:p>
       <w:pPr>
-        <w:spacing w:after="240"/>
+        <w:pStyle w:val="Normal"/>
+        <w:spacing w:before="0" w:after="240"/>
         <w:ind w:firstLine="426"/>
         <w:jc w:val="both"/>
         <w:rPr>
@@ -653,7 +725,8 @@
     </w:p>
     <w:p>
       <w:pPr>
-        <w:spacing w:after="240"/>
+        <w:pStyle w:val="Normal"/>
+        <w:spacing w:before="0" w:after="240"/>
         <w:ind w:firstLine="426"/>
         <w:jc w:val="both"/>
         <w:rPr>
@@ -669,7 +742,8 @@
     </w:p>
     <w:p>
       <w:pPr>
-        <w:spacing w:after="240"/>
+        <w:pStyle w:val="Normal"/>
+        <w:spacing w:before="0" w:after="240"/>
         <w:ind w:firstLine="426"/>
         <w:jc w:val="both"/>
         <w:rPr>
@@ -685,24 +759,25 @@
     </w:p>
     <w:p>
       <w:pPr>
-        <w:spacing w:after="240"/>
-        <w:ind w:firstLine="426"/>
-        <w:jc w:val="both"/>
-        <w:rPr>
-          <w:lang w:val="en-US"/>
-        </w:rPr>
-      </w:pPr>
-      <w:r>
-        <w:rPr>
-          <w:lang w:val="en-US"/>
-        </w:rPr>
-        <w:lastRenderedPageBreak/>
+        <w:pStyle w:val="Normal"/>
+        <w:spacing w:before="0" w:after="240"/>
+        <w:ind w:firstLine="426"/>
+        <w:jc w:val="both"/>
+        <w:rPr>
+          <w:lang w:val="en-US"/>
+        </w:rPr>
+      </w:pPr>
+      <w:r>
+        <w:rPr>
+          <w:lang w:val="en-US"/>
+        </w:rPr>
         <w:t>Subsequently, after parsing the expression to recognize the function itself and its parameters, the output returned is converted to the appropriate SQL script by using the corresponding Postgres functions and operators along with casting the variables to the appropriate types; for example if the absolute value of an field is mapped to a target element, then the field value is casted to numeric and the “abs” Postgres function is applied on it. Casting of the parameters to the appropriate type also occurs automatically if certain operators (for example arithmetic or comparison ones) have been used right before or after them.</w:t>
       </w:r>
     </w:p>
     <w:p>
       <w:pPr>
-        <w:spacing w:after="240"/>
+        <w:pStyle w:val="Normal"/>
+        <w:spacing w:before="0" w:after="240"/>
         <w:ind w:firstLine="426"/>
         <w:jc w:val="both"/>
         <w:rPr>
@@ -718,7 +793,8 @@
     </w:p>
     <w:p>
       <w:pPr>
-        <w:spacing w:after="240"/>
+        <w:pStyle w:val="Normal"/>
+        <w:spacing w:before="0" w:after="240"/>
         <w:ind w:firstLine="426"/>
         <w:jc w:val="both"/>
         <w:rPr>
@@ -739,8 +815,8 @@
           <w:lang w:val="en-US"/>
         </w:rPr>
       </w:pPr>
-      <w:bookmarkStart w:id="0" w:name="__DdeLink__1722_1059379741"/>
-      <w:bookmarkEnd w:id="0"/>
+      <w:bookmarkStart w:id="1" w:name="__DdeLink__1722_1059379741"/>
+      <w:bookmarkEnd w:id="1"/>
       <w:r>
         <w:rPr>
           <w:lang w:val="en-US"/>
@@ -750,7 +826,8 @@
     </w:p>
     <w:p>
       <w:pPr>
-        <w:spacing w:after="240"/>
+        <w:pStyle w:val="Normal"/>
+        <w:spacing w:before="0" w:after="240"/>
         <w:ind w:firstLine="426"/>
         <w:jc w:val="both"/>
         <w:rPr>
@@ -780,7 +857,8 @@
     </w:p>
     <w:p>
       <w:pPr>
-        <w:spacing w:after="240"/>
+        <w:pStyle w:val="Normal"/>
+        <w:spacing w:before="0" w:after="240"/>
         <w:jc w:val="both"/>
         <w:rPr>
           <w:lang w:val="en-US"/>
@@ -804,53 +882,23 @@
         <w:rPr>
           <w:lang w:val="en-US"/>
         </w:rPr>
-        <w:t xml:space="preserve"> from a specific starting point. The offset value can be a specific integer number or can be extracted from a relational database given a database name, a specific table and column and a function which will be used to extract the value from the specified column. At this time, the only function supported is the max function, so the max value of the column used as offset value.</w:t>
-      </w:r>
-      <w:r>
-        <w:rPr>
-          <w:lang w:val="en-US"/>
-        </w:rPr>
-        <w:t xml:space="preserve"> </w:t>
-      </w:r>
-      <w:r>
-        <w:rPr>
-          <w:lang w:val="en-US"/>
-        </w:rPr>
-        <w:t>It is worthwhile to mention that</w:t>
-      </w:r>
-      <w:r>
-        <w:rPr>
-          <w:lang w:val="en-US"/>
-        </w:rPr>
-        <w:t xml:space="preserve"> if two lines are drawn from the same sequence to two target </w:t>
-      </w:r>
-      <w:r>
-        <w:rPr>
-          <w:lang w:val="en-US"/>
-        </w:rPr>
-        <w:lastRenderedPageBreak/>
-        <w:t xml:space="preserve">columns, the counter will increment in each column. In order to two columns should have the same auto-increment value, two separate sequences should be created with different sequence identifier. </w:t>
-      </w:r>
-    </w:p>
-    <w:p>
-      <w:pPr>
-        <w:spacing w:after="240" w:line="240" w:lineRule="auto"/>
-        <w:jc w:val="both"/>
-        <w:rPr>
-          <w:lang w:val="en-US"/>
-        </w:rPr>
-      </w:pPr>
-      <w:r>
-        <w:rPr>
-          <w:lang w:val="en-US"/>
-        </w:rPr>
-        <w:t xml:space="preserve">MIPMap also supports </w:t>
-      </w:r>
-      <w:r>
-        <w:rPr>
-          <w:lang w:val="en-US"/>
-        </w:rPr>
-        <w:t xml:space="preserve">the </w:t>
+        <w:t xml:space="preserve"> from a specific starting point. The offset value can be a specific integer number or can be extracted from a relational database given a database name, a specific table and column and a function which will be used to extract the value from the specified column. At this time, the only function supported is the max function, so the max value of the column used as offset value. It is worthwhile to mention that if two lines are drawn from the same sequence to two target columns, the counter will increment in each column. In order to two columns should have the same auto-increment value, two separate sequences should be created with different sequence identifier. </w:t>
+      </w:r>
+    </w:p>
+    <w:p>
+      <w:pPr>
+        <w:pStyle w:val="Normal"/>
+        <w:spacing w:lineRule="auto" w:line="240" w:before="0" w:after="240"/>
+        <w:jc w:val="both"/>
+        <w:rPr>
+          <w:lang w:val="en-US"/>
+        </w:rPr>
+      </w:pPr>
+      <w:r>
+        <w:rPr>
+          <w:lang w:val="en-US"/>
+        </w:rPr>
+        <w:t xml:space="preserve">MIPMap also supports the </w:t>
       </w:r>
       <w:r>
         <w:rPr>
@@ -864,79 +912,7 @@
         <w:rPr>
           <w:lang w:val="en-US"/>
         </w:rPr>
-        <w:t xml:space="preserve"> of </w:t>
-      </w:r>
-      <w:r>
-        <w:rPr>
-          <w:lang w:val="en-US"/>
-        </w:rPr>
-        <w:t xml:space="preserve">already loaded </w:t>
-      </w:r>
-      <w:r>
-        <w:rPr>
-          <w:lang w:val="en-US"/>
-        </w:rPr>
-        <w:t xml:space="preserve">existing schema. </w:t>
-      </w:r>
-      <w:r>
-        <w:rPr>
-          <w:lang w:val="en-US"/>
-        </w:rPr>
-        <w:t xml:space="preserve">A </w:t>
-      </w:r>
-      <w:r>
-        <w:rPr>
-          <w:lang w:val="en-US"/>
-        </w:rPr>
-        <w:t>MIPMap user can add additional csv files, a</w:t>
-      </w:r>
-      <w:r>
-        <w:rPr>
-          <w:lang w:val="en-US"/>
-        </w:rPr>
-        <w:t>t</w:t>
-      </w:r>
-      <w:r>
-        <w:rPr>
-          <w:lang w:val="en-US"/>
-        </w:rPr>
-        <w:t xml:space="preserve"> </w:t>
-      </w:r>
-      <w:r>
-        <w:rPr>
-          <w:lang w:val="en-US"/>
-        </w:rPr>
-        <w:t xml:space="preserve">the </w:t>
-      </w:r>
-      <w:r>
-        <w:rPr>
-          <w:lang w:val="en-US"/>
-        </w:rPr>
-        <w:t>source or target</w:t>
-      </w:r>
-      <w:r>
-        <w:rPr>
-          <w:lang w:val="en-US"/>
-        </w:rPr>
-        <w:t xml:space="preserve"> schema</w:t>
-      </w:r>
-      <w:r>
-        <w:rPr>
-          <w:lang w:val="en-US"/>
-        </w:rPr>
-        <w:t xml:space="preserve">, and extend the already active schema. This functionality </w:t>
-      </w:r>
-      <w:r>
-        <w:rPr>
-          <w:lang w:val="en-US"/>
-        </w:rPr>
-        <w:t xml:space="preserve">is </w:t>
-      </w:r>
-      <w:r>
-        <w:rPr>
-          <w:lang w:val="en-US"/>
-        </w:rPr>
-        <w:t xml:space="preserve">supported only for csv files. </w:t>
+        <w:t xml:space="preserve"> of already loaded existing schema. A MIPMap user can add additional csv files, at the source or target schema, and extend the already active schema. This functionality is supported only for csv files. </w:t>
       </w:r>
       <w:r>
         <w:rPr>
@@ -955,7 +931,8 @@
     </w:p>
     <w:p>
       <w:pPr>
-        <w:spacing w:after="240" w:line="240" w:lineRule="auto"/>
+        <w:pStyle w:val="Normal"/>
+        <w:spacing w:lineRule="auto" w:line="240" w:before="0" w:after="240"/>
         <w:jc w:val="both"/>
         <w:rPr>
           <w:lang w:val="en-US"/>
@@ -979,46 +956,23 @@
         <w:rPr>
           <w:lang w:val="en-US"/>
         </w:rPr>
-        <w:t xml:space="preserve">using </w:t>
-      </w:r>
-      <w:r>
-        <w:rPr>
-          <w:lang w:val="en-US"/>
-        </w:rPr>
-        <w:t xml:space="preserve">the </w:t>
-      </w:r>
-      <w:r>
-        <w:rPr>
-          <w:lang w:val="en-US"/>
-        </w:rPr>
-        <w:t>GenerateAggregation class. The user can declare a column of a table and apply an aggregation function on this column. The user also selects the group by column and also can define where clauses.</w:t>
-      </w:r>
-    </w:p>
-    <w:p>
-      <w:pPr>
-        <w:spacing w:after="240" w:line="240" w:lineRule="auto"/>
-        <w:jc w:val="both"/>
-        <w:rPr>
-          <w:lang w:val="en-US"/>
-        </w:rPr>
-      </w:pPr>
-      <w:r>
-        <w:rPr>
-          <w:lang w:val="en-US"/>
-        </w:rPr>
-        <w:t>MIPMap support</w:t>
-      </w:r>
-      <w:r>
-        <w:rPr>
-          <w:lang w:val="en-US"/>
-        </w:rPr>
-        <w:t>s</w:t>
-      </w:r>
-      <w:r>
-        <w:rPr>
-          <w:lang w:val="en-US"/>
-        </w:rPr>
-        <w:t xml:space="preserve"> </w:t>
+        <w:t>using the GenerateAggregation class. The user can declare a column of a table and apply an aggregation function on this column. The user also selects the group by column and also can define where clauses.</w:t>
+      </w:r>
+    </w:p>
+    <w:p>
+      <w:pPr>
+        <w:pStyle w:val="Normal"/>
+        <w:spacing w:lineRule="auto" w:line="240" w:before="0" w:after="240"/>
+        <w:jc w:val="both"/>
+        <w:rPr>
+          <w:lang w:val="en-US"/>
+        </w:rPr>
+      </w:pPr>
+      <w:r>
+        <w:rPr>
+          <w:lang w:val="en-US"/>
+        </w:rPr>
+        <w:t xml:space="preserve">MIPMap supports </w:t>
       </w:r>
       <w:r>
         <w:rPr>
@@ -1032,16 +986,8 @@
         <w:rPr>
           <w:lang w:val="en-US"/>
         </w:rPr>
-        <w:t>functionality using a PLSQL script which is located in the GeneratePLSQLfunctions class. With this functionality MIPMap can take a source input table with values and one with functions and execute the functions which corresponds to the respective value table. The functions could be a simple transformation (e.g a multiplication of a number) or more sophisticat</w:t>
-      </w:r>
-      <w:r>
-        <w:rPr>
-          <w:lang w:val="en-US"/>
-        </w:rPr>
-        <w:t>ed functions (e.g aggregations).</w:t>
-      </w:r>
-      <w:bookmarkStart w:id="1" w:name="_GoBack"/>
-      <w:bookmarkEnd w:id="1"/>
+        <w:t>functionality using a PLSQL script which is located in the GeneratePLSQLfunctions class. With this functionality MIPMap can take a source input table with values and one with functions and execute the functions which corresponds to the respective value table. The functions could be a simple transformation (e.g a multiplication of a number) or more sophisticated functions (e.g aggregations).</w:t>
+      </w:r>
     </w:p>
     <w:p>
       <w:pPr>
@@ -1059,7 +1005,8 @@
     </w:p>
     <w:p>
       <w:pPr>
-        <w:spacing w:after="240"/>
+        <w:pStyle w:val="Normal"/>
+        <w:spacing w:before="0" w:after="240"/>
         <w:jc w:val="both"/>
         <w:rPr>
           <w:sz w:val="18"/>
@@ -1078,7 +1025,8 @@
     </w:p>
     <w:p>
       <w:pPr>
-        <w:spacing w:after="240"/>
+        <w:pStyle w:val="Normal"/>
+        <w:spacing w:before="0" w:after="240"/>
         <w:jc w:val="both"/>
         <w:rPr>
           <w:sz w:val="18"/>
@@ -1097,81 +1045,54 @@
     </w:p>
     <w:p>
       <w:pPr>
-        <w:spacing w:after="240"/>
-        <w:jc w:val="both"/>
+        <w:pStyle w:val="Normal"/>
+        <w:spacing w:before="0" w:after="240"/>
+        <w:jc w:val="both"/>
+        <w:rPr/>
+      </w:pPr>
+      <w:r>
         <w:rPr>
           <w:sz w:val="18"/>
           <w:szCs w:val="18"/>
           <w:lang w:val="en-US"/>
         </w:rPr>
-      </w:pPr>
-      <w:r>
-        <w:rPr>
-          <w:sz w:val="18"/>
-          <w:szCs w:val="18"/>
-          <w:lang w:val="en-US"/>
-        </w:rPr>
         <w:t>3. L. Popa, Y. Velegrakis, R. J. Miller, M. A. Hernandez, R. Fagin - Translating Web Data. In Proc. Of VLDB, pages 598–609, 2002.</w:t>
       </w:r>
     </w:p>
     <w:sectPr>
-      <w:footerReference w:type="default" r:id="rId7"/>
+      <w:footerReference w:type="default" r:id="rId2"/>
+      <w:type w:val="nextPage"/>
       <w:pgSz w:w="11906" w:h="16838"/>
-      <w:pgMar w:top="1440" w:right="1800" w:bottom="1440" w:left="1800" w:header="0" w:footer="708" w:gutter="0"/>
-      <w:cols w:space="720"/>
-      <w:formProt w:val="0"/>
-      <w:docGrid w:linePitch="360" w:charSpace="-2049"/>
+      <w:pgMar w:left="1800" w:right="1800" w:header="0" w:top="1440" w:footer="708" w:bottom="1440" w:gutter="0"/>
+      <w:pgNumType w:fmt="decimal"/>
+      <w:formProt w:val="false"/>
+      <w:textDirection w:val="lrTb"/>
+      <w:docGrid w:type="default" w:linePitch="360" w:charSpace="4294965247"/>
     </w:sectPr>
   </w:body>
 </w:document>
 </file>
 
-<file path=word/endnotes.xml><?xml version="1.0" encoding="utf-8"?>
-<w:endnotes xmlns:wpc="http://schemas.microsoft.com/office/word/2010/wordprocessingCanvas" xmlns:mo="http://schemas.microsoft.com/office/mac/office/2008/main" xmlns:mc="http://schemas.openxmlformats.org/markup-compatibility/2006" xmlns:mv="urn:schemas-microsoft-com:mac:vml" xmlns:o="urn:schemas-microsoft-com:office:office" xmlns:r="http://schemas.openxmlformats.org/officeDocument/2006/relationships" xmlns:m="http://schemas.openxmlformats.org/officeDocument/2006/math" xmlns:v="urn:schemas-microsoft-com:vml" xmlns:wp14="http://schemas.microsoft.com/office/word/2010/wordprocessingDrawing" xmlns:wp="http://schemas.openxmlformats.org/drawingml/2006/wordprocessingDrawing" xmlns:w10="urn:schemas-microsoft-com:office:word" xmlns:w="http://schemas.openxmlformats.org/wordprocessingml/2006/main" xmlns:w14="http://schemas.microsoft.com/office/word/2010/wordml" xmlns:w15="http://schemas.microsoft.com/office/word/2012/wordml" xmlns:wpg="http://schemas.microsoft.com/office/word/2010/wordprocessingGroup" xmlns:wpi="http://schemas.microsoft.com/office/word/2010/wordprocessingInk" xmlns:wne="http://schemas.microsoft.com/office/word/2006/wordml" xmlns:wps="http://schemas.microsoft.com/office/word/2010/wordprocessingShape" mc:Ignorable="w14 w15 wp14">
-  <w:endnote w:type="separator" w:id="-1">
-    <w:p>
-      <w:pPr>
-        <w:spacing w:after="0" w:line="240" w:lineRule="auto"/>
-      </w:pPr>
-      <w:r>
-        <w:separator/>
-      </w:r>
-    </w:p>
-  </w:endnote>
-  <w:endnote w:type="continuationSeparator" w:id="0">
-    <w:p>
-      <w:pPr>
-        <w:spacing w:after="0" w:line="240" w:lineRule="auto"/>
-      </w:pPr>
-      <w:r>
-        <w:continuationSeparator/>
-      </w:r>
-    </w:p>
-  </w:endnote>
-</w:endnotes>
-</file>
-
 <file path=word/footer1.xml><?xml version="1.0" encoding="utf-8"?>
-<w:ftr xmlns:wpc="http://schemas.microsoft.com/office/word/2010/wordprocessingCanvas" xmlns:mo="http://schemas.microsoft.com/office/mac/office/2008/main" xmlns:mc="http://schemas.openxmlformats.org/markup-compatibility/2006" xmlns:mv="urn:schemas-microsoft-com:mac:vml" xmlns:o="urn:schemas-microsoft-com:office:office" xmlns:r="http://schemas.openxmlformats.org/officeDocument/2006/relationships" xmlns:m="http://schemas.openxmlformats.org/officeDocument/2006/math" xmlns:v="urn:schemas-microsoft-com:vml" xmlns:wp14="http://schemas.microsoft.com/office/word/2010/wordprocessingDrawing" xmlns:wp="http://schemas.openxmlformats.org/drawingml/2006/wordprocessingDrawing" xmlns:w10="urn:schemas-microsoft-com:office:word" xmlns:w="http://schemas.openxmlformats.org/wordprocessingml/2006/main" xmlns:w14="http://schemas.microsoft.com/office/word/2010/wordml" xmlns:w15="http://schemas.microsoft.com/office/word/2012/wordml" xmlns:wpg="http://schemas.microsoft.com/office/word/2010/wordprocessingGroup" xmlns:wpi="http://schemas.microsoft.com/office/word/2010/wordprocessingInk" xmlns:wne="http://schemas.microsoft.com/office/word/2006/wordml" xmlns:wps="http://schemas.microsoft.com/office/word/2010/wordprocessingShape" mc:Ignorable="w14 w15 wp14">
+<w:ftr xmlns:o="urn:schemas-microsoft-com:office:office" xmlns:r="http://schemas.openxmlformats.org/officeDocument/2006/relationships" xmlns:v="urn:schemas-microsoft-com:vml" xmlns:w="http://schemas.openxmlformats.org/wordprocessingml/2006/main" xmlns:w10="urn:schemas-microsoft-com:office:word" xmlns:wp="http://schemas.openxmlformats.org/drawingml/2006/wordprocessingDrawing" xmlns:wps="http://schemas.microsoft.com/office/word/2010/wordprocessingShape" xmlns:wpg="http://schemas.microsoft.com/office/word/2010/wordprocessingGroup" xmlns:mc="http://schemas.openxmlformats.org/markup-compatibility/2006" xmlns:wp14="http://schemas.microsoft.com/office/word/2010/wordprocessingDrawing" xmlns:w14="http://schemas.microsoft.com/office/word/2010/wordml" mc:Ignorable="w14 wp14">
   <w:p>
     <w:pPr>
       <w:pStyle w:val="Footer"/>
       <w:jc w:val="right"/>
+      <w:rPr/>
     </w:pPr>
     <w:r>
+      <w:rPr/>
       <w:fldChar w:fldCharType="begin"/>
     </w:r>
     <w:r>
-      <w:instrText>PAGE</w:instrText>
+      <w:instrText> PAGE </w:instrText>
     </w:r>
     <w:r>
       <w:fldChar w:fldCharType="separate"/>
     </w:r>
     <w:r>
-      <w:rPr>
-        <w:noProof/>
-      </w:rPr>
-      <w:t>7</w:t>
+      <w:t>8</w:t>
     </w:r>
     <w:r>
       <w:fldChar w:fldCharType="end"/>
@@ -1180,64 +1101,40 @@
   <w:p>
     <w:pPr>
       <w:pStyle w:val="Footer"/>
+      <w:rPr/>
     </w:pPr>
+    <w:r>
+      <w:rPr/>
+    </w:r>
   </w:p>
 </w:ftr>
 </file>
 
-<file path=word/footnotes.xml><?xml version="1.0" encoding="utf-8"?>
-<w:footnotes xmlns:wpc="http://schemas.microsoft.com/office/word/2010/wordprocessingCanvas" xmlns:mo="http://schemas.microsoft.com/office/mac/office/2008/main" xmlns:mc="http://schemas.openxmlformats.org/markup-compatibility/2006" xmlns:mv="urn:schemas-microsoft-com:mac:vml" xmlns:o="urn:schemas-microsoft-com:office:office" xmlns:r="http://schemas.openxmlformats.org/officeDocument/2006/relationships" xmlns:m="http://schemas.openxmlformats.org/officeDocument/2006/math" xmlns:v="urn:schemas-microsoft-com:vml" xmlns:wp14="http://schemas.microsoft.com/office/word/2010/wordprocessingDrawing" xmlns:wp="http://schemas.openxmlformats.org/drawingml/2006/wordprocessingDrawing" xmlns:w10="urn:schemas-microsoft-com:office:word" xmlns:w="http://schemas.openxmlformats.org/wordprocessingml/2006/main" xmlns:w14="http://schemas.microsoft.com/office/word/2010/wordml" xmlns:w15="http://schemas.microsoft.com/office/word/2012/wordml" xmlns:wpg="http://schemas.microsoft.com/office/word/2010/wordprocessingGroup" xmlns:wpi="http://schemas.microsoft.com/office/word/2010/wordprocessingInk" xmlns:wne="http://schemas.microsoft.com/office/word/2006/wordml" xmlns:wps="http://schemas.microsoft.com/office/word/2010/wordprocessingShape" mc:Ignorable="w14 w15 wp14">
-  <w:footnote w:type="separator" w:id="-1">
-    <w:p>
-      <w:pPr>
-        <w:spacing w:after="0" w:line="240" w:lineRule="auto"/>
-      </w:pPr>
-      <w:r>
-        <w:separator/>
-      </w:r>
-    </w:p>
-  </w:footnote>
-  <w:footnote w:type="continuationSeparator" w:id="0">
-    <w:p>
-      <w:pPr>
-        <w:spacing w:after="0" w:line="240" w:lineRule="auto"/>
-      </w:pPr>
-      <w:r>
-        <w:continuationSeparator/>
-      </w:r>
-    </w:p>
-  </w:footnote>
-</w:footnotes>
-</file>
-
 <file path=word/styles.xml><?xml version="1.0" encoding="utf-8"?>
-<w:styles xmlns:mc="http://schemas.openxmlformats.org/markup-compatibility/2006" xmlns:r="http://schemas.openxmlformats.org/officeDocument/2006/relationships" xmlns:w="http://schemas.openxmlformats.org/wordprocessingml/2006/main" xmlns:w14="http://schemas.microsoft.com/office/word/2010/wordml" xmlns:w15="http://schemas.microsoft.com/office/word/2012/wordml" mc:Ignorable="w14 w15">
+<w:styles xmlns:w="http://schemas.openxmlformats.org/wordprocessingml/2006/main" xmlns:w14="http://schemas.microsoft.com/office/word/2010/wordml" xmlns:mc="http://schemas.openxmlformats.org/markup-compatibility/2006" mc:Ignorable="w14">
   <w:docDefaults>
     <w:rPrDefault>
       <w:rPr>
-        <w:rFonts w:ascii="Calibri" w:eastAsia="Droid Sans Fallback" w:hAnsi="Calibri" w:cs="Calibri"/>
-        <w:sz w:val="22"/>
+        <w:rFonts w:ascii="Calibri" w:hAnsi="Calibri" w:eastAsia="Droid Sans Fallback" w:cs="Calibri"/>
         <w:szCs w:val="22"/>
         <w:lang w:val="el-GR" w:eastAsia="en-US" w:bidi="ar-SA"/>
       </w:rPr>
     </w:rPrDefault>
     <w:pPrDefault>
-      <w:pPr>
-        <w:spacing w:line="276" w:lineRule="auto"/>
-      </w:pPr>
+      <w:pPr/>
     </w:pPrDefault>
   </w:docDefaults>
-  <w:latentStyles w:defLockedState="0" w:defUIPriority="99" w:defSemiHidden="0" w:defUnhideWhenUsed="0" w:defQFormat="0" w:count="382">
+  <w:latentStyles w:defLockedState="0" w:defUIPriority="99" w:defSemiHidden="0" w:defUnhideWhenUsed="0" w:defQFormat="0" w:count="371">
     <w:lsdException w:name="Normal" w:uiPriority="0" w:qFormat="1"/>
     <w:lsdException w:name="heading 1" w:uiPriority="9" w:qFormat="1"/>
-    <w:lsdException w:name="heading 2" w:semiHidden="1" w:uiPriority="9" w:unhideWhenUsed="1" w:qFormat="1"/>
-    <w:lsdException w:name="heading 3" w:semiHidden="1" w:uiPriority="9" w:unhideWhenUsed="1" w:qFormat="1"/>
-    <w:lsdException w:name="heading 4" w:semiHidden="1" w:uiPriority="9" w:unhideWhenUsed="1" w:qFormat="1"/>
-    <w:lsdException w:name="heading 5" w:semiHidden="1" w:uiPriority="9" w:unhideWhenUsed="1" w:qFormat="1"/>
-    <w:lsdException w:name="heading 6" w:semiHidden="1" w:uiPriority="9" w:unhideWhenUsed="1" w:qFormat="1"/>
-    <w:lsdException w:name="heading 7" w:semiHidden="1" w:uiPriority="9" w:unhideWhenUsed="1" w:qFormat="1"/>
-    <w:lsdException w:name="heading 8" w:semiHidden="1" w:uiPriority="9" w:unhideWhenUsed="1" w:qFormat="1"/>
-    <w:lsdException w:name="heading 9" w:semiHidden="1" w:uiPriority="9" w:unhideWhenUsed="1" w:qFormat="1"/>
+    <w:lsdException w:name="heading 2" w:uiPriority="9" w:semiHidden="1" w:unhideWhenUsed="1" w:qFormat="1"/>
+    <w:lsdException w:name="heading 3" w:uiPriority="9" w:semiHidden="1" w:unhideWhenUsed="1" w:qFormat="1"/>
+    <w:lsdException w:name="heading 4" w:uiPriority="9" w:semiHidden="1" w:unhideWhenUsed="1" w:qFormat="1"/>
+    <w:lsdException w:name="heading 5" w:uiPriority="9" w:semiHidden="1" w:unhideWhenUsed="1" w:qFormat="1"/>
+    <w:lsdException w:name="heading 6" w:uiPriority="9" w:semiHidden="1" w:unhideWhenUsed="1" w:qFormat="1"/>
+    <w:lsdException w:name="heading 7" w:uiPriority="9" w:semiHidden="1" w:unhideWhenUsed="1" w:qFormat="1"/>
+    <w:lsdException w:name="heading 8" w:uiPriority="9" w:semiHidden="1" w:unhideWhenUsed="1" w:qFormat="1"/>
+    <w:lsdException w:name="heading 9" w:uiPriority="9" w:semiHidden="1" w:unhideWhenUsed="1" w:qFormat="1"/>
     <w:lsdException w:name="index 1" w:semiHidden="1" w:unhideWhenUsed="1"/>
     <w:lsdException w:name="index 2" w:semiHidden="1" w:unhideWhenUsed="1"/>
     <w:lsdException w:name="index 3" w:semiHidden="1" w:unhideWhenUsed="1"/>
@@ -1247,22 +1144,22 @@
     <w:lsdException w:name="index 7" w:semiHidden="1" w:unhideWhenUsed="1"/>
     <w:lsdException w:name="index 8" w:semiHidden="1" w:unhideWhenUsed="1"/>
     <w:lsdException w:name="index 9" w:semiHidden="1" w:unhideWhenUsed="1"/>
-    <w:lsdException w:name="toc 1" w:semiHidden="1" w:uiPriority="39" w:unhideWhenUsed="1"/>
-    <w:lsdException w:name="toc 2" w:semiHidden="1" w:uiPriority="39" w:unhideWhenUsed="1"/>
-    <w:lsdException w:name="toc 3" w:semiHidden="1" w:uiPriority="39" w:unhideWhenUsed="1"/>
-    <w:lsdException w:name="toc 4" w:semiHidden="1" w:uiPriority="39" w:unhideWhenUsed="1"/>
-    <w:lsdException w:name="toc 5" w:semiHidden="1" w:uiPriority="39" w:unhideWhenUsed="1"/>
-    <w:lsdException w:name="toc 6" w:semiHidden="1" w:uiPriority="39" w:unhideWhenUsed="1"/>
-    <w:lsdException w:name="toc 7" w:semiHidden="1" w:uiPriority="39" w:unhideWhenUsed="1"/>
-    <w:lsdException w:name="toc 8" w:semiHidden="1" w:uiPriority="39" w:unhideWhenUsed="1"/>
-    <w:lsdException w:name="toc 9" w:semiHidden="1" w:uiPriority="39" w:unhideWhenUsed="1"/>
+    <w:lsdException w:name="toc 1" w:uiPriority="39" w:semiHidden="1" w:unhideWhenUsed="1"/>
+    <w:lsdException w:name="toc 2" w:uiPriority="39" w:semiHidden="1" w:unhideWhenUsed="1"/>
+    <w:lsdException w:name="toc 3" w:uiPriority="39" w:semiHidden="1" w:unhideWhenUsed="1"/>
+    <w:lsdException w:name="toc 4" w:uiPriority="39" w:semiHidden="1" w:unhideWhenUsed="1"/>
+    <w:lsdException w:name="toc 5" w:uiPriority="39" w:semiHidden="1" w:unhideWhenUsed="1"/>
+    <w:lsdException w:name="toc 6" w:uiPriority="39" w:semiHidden="1" w:unhideWhenUsed="1"/>
+    <w:lsdException w:name="toc 7" w:uiPriority="39" w:semiHidden="1" w:unhideWhenUsed="1"/>
+    <w:lsdException w:name="toc 8" w:uiPriority="39" w:semiHidden="1" w:unhideWhenUsed="1"/>
+    <w:lsdException w:name="toc 9" w:uiPriority="39" w:semiHidden="1" w:unhideWhenUsed="1"/>
     <w:lsdException w:name="Normal Indent" w:semiHidden="1" w:unhideWhenUsed="1"/>
     <w:lsdException w:name="footnote text" w:semiHidden="1" w:unhideWhenUsed="1"/>
     <w:lsdException w:name="annotation text" w:semiHidden="1" w:unhideWhenUsed="1"/>
     <w:lsdException w:name="header" w:semiHidden="1" w:unhideWhenUsed="1"/>
     <w:lsdException w:name="footer" w:semiHidden="1" w:unhideWhenUsed="1"/>
     <w:lsdException w:name="index heading" w:semiHidden="1" w:unhideWhenUsed="1"/>
-    <w:lsdException w:name="caption" w:semiHidden="1" w:uiPriority="35" w:unhideWhenUsed="1" w:qFormat="1"/>
+    <w:lsdException w:name="caption" w:uiPriority="35" w:semiHidden="1" w:unhideWhenUsed="1" w:qFormat="1"/>
     <w:lsdException w:name="table of figures" w:semiHidden="1" w:unhideWhenUsed="1"/>
     <w:lsdException w:name="envelope address" w:semiHidden="1" w:unhideWhenUsed="1"/>
     <w:lsdException w:name="envelope return" w:semiHidden="1" w:unhideWhenUsed="1"/>
@@ -1293,7 +1190,7 @@
     <w:lsdException w:name="Title" w:uiPriority="10" w:qFormat="1"/>
     <w:lsdException w:name="Closing" w:semiHidden="1" w:unhideWhenUsed="1"/>
     <w:lsdException w:name="Signature" w:semiHidden="1" w:unhideWhenUsed="1"/>
-    <w:lsdException w:name="Default Paragraph Font" w:semiHidden="1" w:uiPriority="1" w:unhideWhenUsed="1"/>
+    <w:lsdException w:name="Default Paragraph Font" w:uiPriority="1" w:semiHidden="1" w:unhideWhenUsed="1"/>
     <w:lsdException w:name="Body Text" w:semiHidden="1" w:unhideWhenUsed="1"/>
     <w:lsdException w:name="Body Text Indent" w:semiHidden="1" w:unhideWhenUsed="1"/>
     <w:lsdException w:name="List Continue" w:semiHidden="1" w:unhideWhenUsed="1"/>
@@ -1493,8 +1390,8 @@
     <w:lsdException w:name="Subtle Reference" w:uiPriority="31" w:qFormat="1"/>
     <w:lsdException w:name="Intense Reference" w:uiPriority="32" w:qFormat="1"/>
     <w:lsdException w:name="Book Title" w:uiPriority="33" w:qFormat="1"/>
-    <w:lsdException w:name="Bibliography" w:semiHidden="1" w:uiPriority="37" w:unhideWhenUsed="1"/>
-    <w:lsdException w:name="TOC Heading" w:semiHidden="1" w:uiPriority="39" w:unhideWhenUsed="1" w:qFormat="1"/>
+    <w:lsdException w:name="Bibliography" w:uiPriority="37" w:semiHidden="1" w:unhideWhenUsed="1"/>
+    <w:lsdException w:name="TOC Heading" w:uiPriority="39" w:semiHidden="1" w:unhideWhenUsed="1" w:qFormat="1"/>
     <w:lsdException w:name="Plain Table 1" w:uiPriority="41"/>
     <w:lsdException w:name="Plain Table 2" w:uiPriority="42"/>
     <w:lsdException w:name="Plain Table 3" w:uiPriority="43"/>
@@ -1599,28 +1496,33 @@
     <w:lsdException w:name="List Table 5 Dark Accent 6" w:uiPriority="50"/>
     <w:lsdException w:name="List Table 6 Colorful Accent 6" w:uiPriority="51"/>
     <w:lsdException w:name="List Table 7 Colorful Accent 6" w:uiPriority="52"/>
-    <w:lsdException w:name="Mention" w:semiHidden="1" w:unhideWhenUsed="1"/>
-    <w:lsdException w:name="Smart Hyperlink" w:semiHidden="1" w:unhideWhenUsed="1"/>
   </w:latentStyles>
-  <w:style w:type="paragraph" w:default="1" w:styleId="Normal">
+  <w:style w:type="paragraph" w:styleId="Normal" w:default="1">
     <w:name w:val="Normal"/>
     <w:qFormat/>
     <w:pPr>
-      <w:suppressAutoHyphens/>
-      <w:spacing w:after="200"/>
+      <w:widowControl/>
+      <w:suppressAutoHyphens w:val="true"/>
+      <w:bidi w:val="0"/>
+      <w:spacing w:lineRule="auto" w:line="276" w:before="0" w:after="200"/>
+      <w:jc w:val="left"/>
     </w:pPr>
     <w:rPr>
+      <w:rFonts w:ascii="Calibri" w:hAnsi="Calibri" w:eastAsia="Droid Sans Fallback" w:cs="Calibri"/>
       <w:color w:val="00000A"/>
+      <w:sz w:val="22"/>
+      <w:szCs w:val="22"/>
+      <w:lang w:val="el-GR" w:eastAsia="en-US" w:bidi="ar-SA"/>
     </w:rPr>
   </w:style>
   <w:style w:type="paragraph" w:styleId="Heading1">
-    <w:name w:val="heading 1"/>
+    <w:name w:val="Heading 1"/>
     <w:basedOn w:val="Normal"/>
     <w:next w:val="Normal"/>
     <w:link w:val="Heading1Char"/>
     <w:uiPriority w:val="9"/>
     <w:qFormat/>
-    <w:rsid w:val="006D634A"/>
+    <w:rsid w:val="006d634a"/>
     <w:pPr>
       <w:keepNext/>
       <w:keepLines/>
@@ -1637,14 +1539,14 @@
     </w:rPr>
   </w:style>
   <w:style w:type="paragraph" w:styleId="Heading2">
-    <w:name w:val="heading 2"/>
+    <w:name w:val="Heading 2"/>
     <w:basedOn w:val="Normal"/>
     <w:next w:val="Normal"/>
     <w:link w:val="Heading2Char"/>
     <w:uiPriority w:val="9"/>
     <w:unhideWhenUsed/>
     <w:qFormat/>
-    <w:rsid w:val="001504C0"/>
+    <w:rsid w:val="001504c0"/>
     <w:pPr>
       <w:keepNext/>
       <w:keepLines/>
@@ -1661,14 +1563,14 @@
     </w:rPr>
   </w:style>
   <w:style w:type="paragraph" w:styleId="Heading3">
-    <w:name w:val="heading 3"/>
+    <w:name w:val="Heading 3"/>
     <w:basedOn w:val="Normal"/>
     <w:next w:val="Normal"/>
     <w:link w:val="Heading3Char"/>
     <w:uiPriority w:val="9"/>
     <w:unhideWhenUsed/>
     <w:qFormat/>
-    <w:rsid w:val="00977C57"/>
+    <w:rsid w:val="00977c57"/>
     <w:pPr>
       <w:keepNext/>
       <w:keepLines/>
@@ -1682,11 +1584,316 @@
       <w:color w:val="4F81BD"/>
     </w:rPr>
   </w:style>
-  <w:style w:type="character" w:default="1" w:styleId="DefaultParagraphFont">
+  <w:style w:type="character" w:styleId="DefaultParagraphFont" w:default="1">
     <w:name w:val="Default Paragraph Font"/>
     <w:uiPriority w:val="1"/>
     <w:semiHidden/>
     <w:unhideWhenUsed/>
+    <w:qFormat/>
+    <w:rPr/>
+  </w:style>
+  <w:style w:type="character" w:styleId="HeaderChar" w:customStyle="1">
+    <w:name w:val="Header Char"/>
+    <w:basedOn w:val="DefaultParagraphFont"/>
+    <w:link w:val="Header"/>
+    <w:uiPriority w:val="99"/>
+    <w:qFormat/>
+    <w:rsid w:val="00f101a0"/>
+    <w:rPr/>
+  </w:style>
+  <w:style w:type="character" w:styleId="FooterChar" w:customStyle="1">
+    <w:name w:val="Footer Char"/>
+    <w:basedOn w:val="DefaultParagraphFont"/>
+    <w:link w:val="Footer"/>
+    <w:uiPriority w:val="99"/>
+    <w:qFormat/>
+    <w:rsid w:val="00f101a0"/>
+    <w:rPr/>
+  </w:style>
+  <w:style w:type="character" w:styleId="BalloonTextChar" w:customStyle="1">
+    <w:name w:val="Balloon Text Char"/>
+    <w:basedOn w:val="DefaultParagraphFont"/>
+    <w:link w:val="BalloonText"/>
+    <w:uiPriority w:val="99"/>
+    <w:semiHidden/>
+    <w:qFormat/>
+    <w:rsid w:val="00f101a0"/>
+    <w:rPr>
+      <w:rFonts w:ascii="Tahoma" w:hAnsi="Tahoma" w:cs="Tahoma"/>
+      <w:sz w:val="16"/>
+      <w:szCs w:val="16"/>
+    </w:rPr>
+  </w:style>
+  <w:style w:type="character" w:styleId="Hps" w:customStyle="1">
+    <w:name w:val="hps"/>
+    <w:basedOn w:val="DefaultParagraphFont"/>
+    <w:qFormat/>
+    <w:rsid w:val="00306a4c"/>
+    <w:rPr/>
+  </w:style>
+  <w:style w:type="character" w:styleId="Heading1Char" w:customStyle="1">
+    <w:name w:val="Heading 1 Char"/>
+    <w:basedOn w:val="DefaultParagraphFont"/>
+    <w:link w:val="Heading1"/>
+    <w:uiPriority w:val="9"/>
+    <w:qFormat/>
+    <w:rsid w:val="006d634a"/>
+    <w:rPr>
+      <w:rFonts w:ascii="Cambria" w:hAnsi="Cambria"/>
+      <w:b/>
+      <w:bCs/>
+      <w:color w:val="365F91"/>
+      <w:sz w:val="28"/>
+      <w:szCs w:val="28"/>
+    </w:rPr>
+  </w:style>
+  <w:style w:type="character" w:styleId="Heading2Char" w:customStyle="1">
+    <w:name w:val="Heading 2 Char"/>
+    <w:basedOn w:val="DefaultParagraphFont"/>
+    <w:link w:val="Heading2"/>
+    <w:uiPriority w:val="9"/>
+    <w:qFormat/>
+    <w:rsid w:val="001504c0"/>
+    <w:rPr>
+      <w:rFonts w:ascii="Cambria" w:hAnsi="Cambria"/>
+      <w:b/>
+      <w:bCs/>
+      <w:color w:val="4F81BD"/>
+      <w:sz w:val="26"/>
+      <w:szCs w:val="26"/>
+    </w:rPr>
+  </w:style>
+  <w:style w:type="character" w:styleId="Heading3Char" w:customStyle="1">
+    <w:name w:val="Heading 3 Char"/>
+    <w:basedOn w:val="DefaultParagraphFont"/>
+    <w:link w:val="Heading3"/>
+    <w:uiPriority w:val="9"/>
+    <w:qFormat/>
+    <w:rsid w:val="00977c57"/>
+    <w:rPr>
+      <w:rFonts w:ascii="Cambria" w:hAnsi="Cambria"/>
+      <w:b/>
+      <w:bCs/>
+      <w:color w:val="4F81BD"/>
+    </w:rPr>
+  </w:style>
+  <w:style w:type="character" w:styleId="InternetLink" w:customStyle="1">
+    <w:name w:val="Internet Link"/>
+    <w:basedOn w:val="DefaultParagraphFont"/>
+    <w:uiPriority w:val="99"/>
+    <w:semiHidden/>
+    <w:unhideWhenUsed/>
+    <w:rsid w:val="007a218c"/>
+    <w:rPr>
+      <w:color w:val="0000FF"/>
+      <w:u w:val="single"/>
+    </w:rPr>
+  </w:style>
+  <w:style w:type="character" w:styleId="Annotationreference">
+    <w:name w:val="annotation reference"/>
+    <w:basedOn w:val="DefaultParagraphFont"/>
+    <w:uiPriority w:val="99"/>
+    <w:semiHidden/>
+    <w:unhideWhenUsed/>
+    <w:qFormat/>
+    <w:rsid w:val="005329b6"/>
+    <w:rPr>
+      <w:sz w:val="16"/>
+      <w:szCs w:val="16"/>
+    </w:rPr>
+  </w:style>
+  <w:style w:type="character" w:styleId="CommentTextChar" w:customStyle="1">
+    <w:name w:val="Comment Text Char"/>
+    <w:basedOn w:val="DefaultParagraphFont"/>
+    <w:link w:val="CommentText"/>
+    <w:uiPriority w:val="99"/>
+    <w:semiHidden/>
+    <w:qFormat/>
+    <w:rsid w:val="005329b6"/>
+    <w:rPr>
+      <w:color w:val="00000A"/>
+      <w:sz w:val="20"/>
+      <w:szCs w:val="20"/>
+    </w:rPr>
+  </w:style>
+  <w:style w:type="character" w:styleId="CommentSubjectChar" w:customStyle="1">
+    <w:name w:val="Comment Subject Char"/>
+    <w:basedOn w:val="CommentTextChar"/>
+    <w:link w:val="CommentSubject"/>
+    <w:uiPriority w:val="99"/>
+    <w:semiHidden/>
+    <w:qFormat/>
+    <w:rsid w:val="005329b6"/>
+    <w:rPr>
+      <w:b/>
+      <w:bCs/>
+      <w:color w:val="00000A"/>
+      <w:sz w:val="20"/>
+      <w:szCs w:val="20"/>
+    </w:rPr>
+  </w:style>
+  <w:style w:type="paragraph" w:styleId="Heading" w:customStyle="1">
+    <w:name w:val="Heading"/>
+    <w:basedOn w:val="Normal"/>
+    <w:next w:val="TextBody"/>
+    <w:qFormat/>
+    <w:pPr>
+      <w:keepNext/>
+      <w:spacing w:before="240" w:after="120"/>
+    </w:pPr>
+    <w:rPr>
+      <w:rFonts w:ascii="Liberation Sans" w:hAnsi="Liberation Sans" w:cs="FreeSans"/>
+      <w:sz w:val="28"/>
+      <w:szCs w:val="28"/>
+    </w:rPr>
+  </w:style>
+  <w:style w:type="paragraph" w:styleId="TextBody" w:customStyle="1">
+    <w:name w:val="Body Text"/>
+    <w:basedOn w:val="Normal"/>
+    <w:pPr>
+      <w:spacing w:lineRule="auto" w:line="288" w:before="0" w:after="140"/>
+    </w:pPr>
+    <w:rPr/>
+  </w:style>
+  <w:style w:type="paragraph" w:styleId="List">
+    <w:name w:val="List"/>
+    <w:basedOn w:val="TextBody"/>
+    <w:pPr/>
+    <w:rPr>
+      <w:rFonts w:cs="FreeSans"/>
+    </w:rPr>
+  </w:style>
+  <w:style w:type="paragraph" w:styleId="Caption">
+    <w:name w:val="Caption"/>
+    <w:basedOn w:val="Normal"/>
+    <w:qFormat/>
+    <w:pPr>
+      <w:suppressLineNumbers/>
+      <w:spacing w:before="120" w:after="120"/>
+    </w:pPr>
+    <w:rPr>
+      <w:rFonts w:cs="FreeSans"/>
+      <w:i/>
+      <w:iCs/>
+      <w:sz w:val="24"/>
+      <w:szCs w:val="24"/>
+    </w:rPr>
+  </w:style>
+  <w:style w:type="paragraph" w:styleId="Index" w:customStyle="1">
+    <w:name w:val="Index"/>
+    <w:basedOn w:val="Normal"/>
+    <w:qFormat/>
+    <w:pPr>
+      <w:suppressLineNumbers/>
+    </w:pPr>
+    <w:rPr>
+      <w:rFonts w:cs="FreeSans"/>
+    </w:rPr>
+  </w:style>
+  <w:style w:type="paragraph" w:styleId="Caption1">
+    <w:name w:val="caption"/>
+    <w:basedOn w:val="Normal"/>
+    <w:qFormat/>
+    <w:pPr>
+      <w:suppressLineNumbers/>
+      <w:spacing w:before="120" w:after="120"/>
+    </w:pPr>
+    <w:rPr>
+      <w:rFonts w:cs="FreeSans"/>
+      <w:i/>
+      <w:iCs/>
+      <w:sz w:val="24"/>
+      <w:szCs w:val="24"/>
+    </w:rPr>
+  </w:style>
+  <w:style w:type="paragraph" w:styleId="Header">
+    <w:name w:val="Header"/>
+    <w:basedOn w:val="Normal"/>
+    <w:link w:val="HeaderChar"/>
+    <w:uiPriority w:val="99"/>
+    <w:unhideWhenUsed/>
+    <w:rsid w:val="00f101a0"/>
+    <w:pPr>
+      <w:tabs>
+        <w:tab w:val="center" w:pos="4153" w:leader="none"/>
+        <w:tab w:val="right" w:pos="8306" w:leader="none"/>
+      </w:tabs>
+      <w:spacing w:lineRule="auto" w:line="240" w:before="0" w:after="0"/>
+    </w:pPr>
+    <w:rPr/>
+  </w:style>
+  <w:style w:type="paragraph" w:styleId="Footer">
+    <w:name w:val="Footer"/>
+    <w:basedOn w:val="Normal"/>
+    <w:link w:val="FooterChar"/>
+    <w:uiPriority w:val="99"/>
+    <w:unhideWhenUsed/>
+    <w:rsid w:val="00f101a0"/>
+    <w:pPr>
+      <w:tabs>
+        <w:tab w:val="center" w:pos="4153" w:leader="none"/>
+        <w:tab w:val="right" w:pos="8306" w:leader="none"/>
+      </w:tabs>
+      <w:spacing w:lineRule="auto" w:line="240" w:before="0" w:after="0"/>
+    </w:pPr>
+    <w:rPr/>
+  </w:style>
+  <w:style w:type="paragraph" w:styleId="BalloonText">
+    <w:name w:val="Balloon Text"/>
+    <w:basedOn w:val="Normal"/>
+    <w:link w:val="BalloonTextChar"/>
+    <w:uiPriority w:val="99"/>
+    <w:semiHidden/>
+    <w:unhideWhenUsed/>
+    <w:qFormat/>
+    <w:rsid w:val="00f101a0"/>
+    <w:pPr>
+      <w:spacing w:lineRule="auto" w:line="240" w:before="0" w:after="0"/>
+    </w:pPr>
+    <w:rPr>
+      <w:rFonts w:ascii="Tahoma" w:hAnsi="Tahoma" w:cs="Tahoma"/>
+      <w:sz w:val="16"/>
+      <w:szCs w:val="16"/>
+    </w:rPr>
+  </w:style>
+  <w:style w:type="paragraph" w:styleId="Annotationtext">
+    <w:name w:val="annotation text"/>
+    <w:basedOn w:val="Normal"/>
+    <w:link w:val="CommentTextChar"/>
+    <w:uiPriority w:val="99"/>
+    <w:semiHidden/>
+    <w:unhideWhenUsed/>
+    <w:qFormat/>
+    <w:rsid w:val="005329b6"/>
+    <w:pPr>
+      <w:spacing w:lineRule="auto" w:line="240"/>
+    </w:pPr>
+    <w:rPr>
+      <w:sz w:val="20"/>
+      <w:szCs w:val="20"/>
+    </w:rPr>
+  </w:style>
+  <w:style w:type="paragraph" w:styleId="Annotationsubject">
+    <w:name w:val="annotation subject"/>
+    <w:basedOn w:val="Annotationtext"/>
+    <w:link w:val="CommentSubjectChar"/>
+    <w:uiPriority w:val="99"/>
+    <w:semiHidden/>
+    <w:unhideWhenUsed/>
+    <w:qFormat/>
+    <w:rsid w:val="005329b6"/>
+    <w:pPr/>
+    <w:rPr>
+      <w:b/>
+      <w:bCs/>
+    </w:rPr>
+  </w:style>
+  <w:style w:type="numbering" w:styleId="NoList" w:default="1">
+    <w:name w:val="No List"/>
+    <w:uiPriority w:val="99"/>
+    <w:semiHidden/>
+    <w:unhideWhenUsed/>
+    <w:qFormat/>
   </w:style>
   <w:style w:type="table" w:default="1" w:styleId="TableNormal">
     <w:name w:val="Normal Table"/>
@@ -1702,199 +1909,6 @@
         <w:right w:w="108" w:type="dxa"/>
       </w:tblCellMar>
     </w:tblPr>
-  </w:style>
-  <w:style w:type="numbering" w:default="1" w:styleId="NoList">
-    <w:name w:val="No List"/>
-    <w:uiPriority w:val="99"/>
-    <w:semiHidden/>
-    <w:unhideWhenUsed/>
-  </w:style>
-  <w:style w:type="character" w:customStyle="1" w:styleId="HeaderChar">
-    <w:name w:val="Header Char"/>
-    <w:basedOn w:val="DefaultParagraphFont"/>
-    <w:link w:val="Header"/>
-    <w:uiPriority w:val="99"/>
-    <w:rsid w:val="00F101A0"/>
-  </w:style>
-  <w:style w:type="character" w:customStyle="1" w:styleId="FooterChar">
-    <w:name w:val="Footer Char"/>
-    <w:basedOn w:val="DefaultParagraphFont"/>
-    <w:link w:val="Footer"/>
-    <w:uiPriority w:val="99"/>
-    <w:rsid w:val="00F101A0"/>
-  </w:style>
-  <w:style w:type="character" w:customStyle="1" w:styleId="BalloonTextChar">
-    <w:name w:val="Balloon Text Char"/>
-    <w:basedOn w:val="DefaultParagraphFont"/>
-    <w:link w:val="BalloonText"/>
-    <w:uiPriority w:val="99"/>
-    <w:semiHidden/>
-    <w:rsid w:val="00F101A0"/>
-    <w:rPr>
-      <w:rFonts w:ascii="Tahoma" w:hAnsi="Tahoma" w:cs="Tahoma"/>
-      <w:sz w:val="16"/>
-      <w:szCs w:val="16"/>
-    </w:rPr>
-  </w:style>
-  <w:style w:type="character" w:customStyle="1" w:styleId="hps">
-    <w:name w:val="hps"/>
-    <w:basedOn w:val="DefaultParagraphFont"/>
-    <w:rsid w:val="00306A4C"/>
-  </w:style>
-  <w:style w:type="character" w:customStyle="1" w:styleId="Heading1Char">
-    <w:name w:val="Heading 1 Char"/>
-    <w:basedOn w:val="DefaultParagraphFont"/>
-    <w:link w:val="Heading1"/>
-    <w:uiPriority w:val="9"/>
-    <w:rsid w:val="006D634A"/>
-    <w:rPr>
-      <w:rFonts w:ascii="Cambria" w:hAnsi="Cambria"/>
-      <w:b/>
-      <w:bCs/>
-      <w:color w:val="365F91"/>
-      <w:sz w:val="28"/>
-      <w:szCs w:val="28"/>
-    </w:rPr>
-  </w:style>
-  <w:style w:type="character" w:customStyle="1" w:styleId="Heading2Char">
-    <w:name w:val="Heading 2 Char"/>
-    <w:basedOn w:val="DefaultParagraphFont"/>
-    <w:link w:val="Heading2"/>
-    <w:uiPriority w:val="9"/>
-    <w:rsid w:val="001504C0"/>
-    <w:rPr>
-      <w:rFonts w:ascii="Cambria" w:hAnsi="Cambria"/>
-      <w:b/>
-      <w:bCs/>
-      <w:color w:val="4F81BD"/>
-      <w:sz w:val="26"/>
-      <w:szCs w:val="26"/>
-    </w:rPr>
-  </w:style>
-  <w:style w:type="character" w:customStyle="1" w:styleId="Heading3Char">
-    <w:name w:val="Heading 3 Char"/>
-    <w:basedOn w:val="DefaultParagraphFont"/>
-    <w:link w:val="Heading3"/>
-    <w:uiPriority w:val="9"/>
-    <w:rsid w:val="00977C57"/>
-    <w:rPr>
-      <w:rFonts w:ascii="Cambria" w:hAnsi="Cambria"/>
-      <w:b/>
-      <w:bCs/>
-      <w:color w:val="4F81BD"/>
-    </w:rPr>
-  </w:style>
-  <w:style w:type="character" w:customStyle="1" w:styleId="InternetLink">
-    <w:name w:val="Internet Link"/>
-    <w:basedOn w:val="DefaultParagraphFont"/>
-    <w:uiPriority w:val="99"/>
-    <w:semiHidden/>
-    <w:unhideWhenUsed/>
-    <w:rsid w:val="007A218C"/>
-    <w:rPr>
-      <w:color w:val="0000FF"/>
-      <w:u w:val="single"/>
-    </w:rPr>
-  </w:style>
-  <w:style w:type="paragraph" w:customStyle="1" w:styleId="Heading">
-    <w:name w:val="Heading"/>
-    <w:basedOn w:val="Normal"/>
-    <w:next w:val="TextBody"/>
-    <w:pPr>
-      <w:keepNext/>
-      <w:spacing w:before="240" w:after="120"/>
-    </w:pPr>
-    <w:rPr>
-      <w:rFonts w:ascii="Liberation Sans" w:hAnsi="Liberation Sans" w:cs="FreeSans"/>
-      <w:sz w:val="28"/>
-      <w:szCs w:val="28"/>
-    </w:rPr>
-  </w:style>
-  <w:style w:type="paragraph" w:customStyle="1" w:styleId="TextBody">
-    <w:name w:val="Text Body"/>
-    <w:basedOn w:val="Normal"/>
-    <w:pPr>
-      <w:spacing w:after="140" w:line="288" w:lineRule="auto"/>
-    </w:pPr>
-  </w:style>
-  <w:style w:type="paragraph" w:styleId="List">
-    <w:name w:val="List"/>
-    <w:basedOn w:val="TextBody"/>
-    <w:rPr>
-      <w:rFonts w:cs="FreeSans"/>
-    </w:rPr>
-  </w:style>
-  <w:style w:type="paragraph" w:styleId="Caption">
-    <w:name w:val="caption"/>
-    <w:basedOn w:val="Normal"/>
-    <w:pPr>
-      <w:suppressLineNumbers/>
-      <w:spacing w:before="120" w:after="120"/>
-    </w:pPr>
-    <w:rPr>
-      <w:rFonts w:cs="FreeSans"/>
-      <w:i/>
-      <w:iCs/>
-      <w:sz w:val="24"/>
-      <w:szCs w:val="24"/>
-    </w:rPr>
-  </w:style>
-  <w:style w:type="paragraph" w:customStyle="1" w:styleId="Index">
-    <w:name w:val="Index"/>
-    <w:basedOn w:val="Normal"/>
-    <w:pPr>
-      <w:suppressLineNumbers/>
-    </w:pPr>
-    <w:rPr>
-      <w:rFonts w:cs="FreeSans"/>
-    </w:rPr>
-  </w:style>
-  <w:style w:type="paragraph" w:styleId="Header">
-    <w:name w:val="header"/>
-    <w:basedOn w:val="Normal"/>
-    <w:link w:val="HeaderChar"/>
-    <w:uiPriority w:val="99"/>
-    <w:unhideWhenUsed/>
-    <w:rsid w:val="00F101A0"/>
-    <w:pPr>
-      <w:tabs>
-        <w:tab w:val="center" w:pos="4153"/>
-        <w:tab w:val="right" w:pos="8306"/>
-      </w:tabs>
-      <w:spacing w:after="0" w:line="240" w:lineRule="auto"/>
-    </w:pPr>
-  </w:style>
-  <w:style w:type="paragraph" w:styleId="Footer">
-    <w:name w:val="footer"/>
-    <w:basedOn w:val="Normal"/>
-    <w:link w:val="FooterChar"/>
-    <w:uiPriority w:val="99"/>
-    <w:unhideWhenUsed/>
-    <w:rsid w:val="00F101A0"/>
-    <w:pPr>
-      <w:tabs>
-        <w:tab w:val="center" w:pos="4153"/>
-        <w:tab w:val="right" w:pos="8306"/>
-      </w:tabs>
-      <w:spacing w:after="0" w:line="240" w:lineRule="auto"/>
-    </w:pPr>
-  </w:style>
-  <w:style w:type="paragraph" w:styleId="BalloonText">
-    <w:name w:val="Balloon Text"/>
-    <w:basedOn w:val="Normal"/>
-    <w:link w:val="BalloonTextChar"/>
-    <w:uiPriority w:val="99"/>
-    <w:semiHidden/>
-    <w:unhideWhenUsed/>
-    <w:rsid w:val="00F101A0"/>
-    <w:pPr>
-      <w:spacing w:after="0" w:line="240" w:lineRule="auto"/>
-    </w:pPr>
-    <w:rPr>
-      <w:rFonts w:ascii="Tahoma" w:hAnsi="Tahoma" w:cs="Tahoma"/>
-      <w:sz w:val="16"/>
-      <w:szCs w:val="16"/>
-    </w:rPr>
   </w:style>
 </w:styles>
 </file>
@@ -2210,7 +2224,7 @@
 </file>
 
 <file path=customXml/itemProps1.xml><?xml version="1.0" encoding="utf-8"?>
-<ds:datastoreItem xmlns:ds="http://schemas.openxmlformats.org/officeDocument/2006/customXml" ds:itemID="{8124AA31-FFB1-F84E-AA62-1A3723A34B83}">
+<ds:datastoreItem xmlns:ds="http://schemas.openxmlformats.org/officeDocument/2006/customXml" ds:itemID="{4F655D3F-685D-4716-8490-D0C1D319E790}">
   <ds:schemaRefs>
     <ds:schemaRef ds:uri="http://schemas.openxmlformats.org/officeDocument/2006/bibliography"/>
   </ds:schemaRefs>

</xml_diff>

<commit_message>
MIPMap in Ubuntu 18
</commit_message>
<xml_diff>
--- a/MIPMap Report.docx
+++ b/MIPMap Report.docx
@@ -93,25 +93,7 @@
         <w:rPr>
           <w:lang w:val="en-US"/>
         </w:rPr>
-        <w:t xml:space="preserve">It has been extended to take as input csv files that correspond to the tables of a database, additionally to relational input (connection to a database). Additional instances from csv files can be loaded to either of the schemata. Moreover, a </w:t>
-      </w:r>
-      <w:r>
-        <w:rPr>
-          <w:lang w:val="en-US"/>
-        </w:rPr>
-        <w:t>new feature t</w:t>
-      </w:r>
-      <w:r>
-        <w:rPr>
-          <w:lang w:val="en-US"/>
-        </w:rPr>
-        <w:t>hat supports the preprocessing of a table has been added.</w:t>
-      </w:r>
-      <w:r>
-        <w:rPr>
-          <w:lang w:val="en-US"/>
-        </w:rPr>
-        <w:t xml:space="preserve"> </w:t>
+        <w:t xml:space="preserve">It has been extended to take as input csv files that correspond to the tables of a database, additionally to relational input (connection to a database). Additional instances from csv files can be loaded to either of the schemata. Moreover, a new feature that supports the preprocessing of a table has been added. </w:t>
       </w:r>
       <w:bookmarkStart w:id="0" w:name="_GoBack"/>
       <w:bookmarkEnd w:id="0"/>
@@ -134,25 +116,7 @@
         <w:rPr>
           <w:lang w:val="en-US"/>
         </w:rPr>
-        <w:t xml:space="preserve">The tool supports simple 1:1 correspondences between elements, as well as </w:t>
-      </w:r>
-      <w:r>
-        <w:rPr>
-          <w:lang w:val="en-US"/>
-        </w:rPr>
-        <w:t xml:space="preserve">n:1 </w:t>
-      </w:r>
-      <w:r>
-        <w:rPr>
-          <w:lang w:val="en-US"/>
-        </w:rPr>
-        <w:t xml:space="preserve">and 1:n </w:t>
-      </w:r>
-      <w:r>
-        <w:rPr>
-          <w:lang w:val="en-US"/>
-        </w:rPr>
-        <w:t xml:space="preserve">correspondences with complex transformation functions and the assignment of constant values or function generated values. Selection conditions can also be applied. </w:t>
+        <w:t xml:space="preserve">The tool supports simple 1:1 correspondences between elements, as well as n:1 and 1:n correspondences with complex transformation functions and the assignment of constant values or function generated values. Selection conditions can also be applied. </w:t>
       </w:r>
     </w:p>
     <w:p>
@@ -763,32 +727,42 @@
         <w:spacing w:before="0" w:after="240"/>
         <w:ind w:firstLine="426"/>
         <w:jc w:val="both"/>
-        <w:rPr>
-          <w:lang w:val="en-US"/>
-        </w:rPr>
-      </w:pPr>
-      <w:r>
-        <w:rPr>
-          <w:lang w:val="en-US"/>
-        </w:rPr>
-        <w:t>Subsequently, after parsing the expression to recognize the function itself and its parameters, the output returned is converted to the appropriate SQL script by using the corresponding Postgres functions and operators along with casting the variables to the appropriate types; for example if the absolute value of an field is mapped to a target element, then the field value is casted to numeric and the “abs” Postgres function is applied on it. Casting of the parameters to the appropriate type also occurs automatically if certain operators (for example arithmetic or comparison ones) have been used right before or after them.</w:t>
-      </w:r>
-    </w:p>
-    <w:p>
-      <w:pPr>
-        <w:pStyle w:val="Normal"/>
-        <w:spacing w:before="0" w:after="240"/>
-        <w:ind w:firstLine="426"/>
-        <w:jc w:val="both"/>
-        <w:rPr>
-          <w:lang w:val="en-US"/>
-        </w:rPr>
-      </w:pPr>
-      <w:r>
-        <w:rPr>
-          <w:lang w:val="en-US"/>
-        </w:rPr>
-        <w:t>Using and running scripts on a database like Postgres provides additional functionalities. One of them is the treatment of Primary Key constraints on the target schema, briefly mentioned above; MIPMap creates a temporary pre-solution and adds a trigger function for the insertion of data on each the final tables. The trigger checks for primary keys and in case of a constraint violation the data that could not be inserted are stored temporarily. The user is informed on the situation and is given the choice to export these instances separately.</w:t>
+        <w:rPr/>
+      </w:pPr>
+      <w:r>
+        <w:rPr>
+          <w:lang w:val="en-US"/>
+        </w:rPr>
+        <w:t>Subsequently, after parsing the expression to recognize the function itself and its parameters, the output returned is converted to the appropriate SQL script by using the corresponding Postgres functions and operators along with casting the variables to the appropriate types; for example if the absolute value of a field is mapped to a target element, then the field value is casted to numeric and the “abs” Postgres function is applied on it. Casting of the parameters to the appropriate type also occurs automatically if certain operators (for example arithmetic or comparison ones) have been used right before or after them.</w:t>
+      </w:r>
+    </w:p>
+    <w:p>
+      <w:pPr>
+        <w:pStyle w:val="Normal"/>
+        <w:spacing w:before="0" w:after="240"/>
+        <w:ind w:firstLine="426"/>
+        <w:jc w:val="both"/>
+        <w:rPr>
+          <w:lang w:val="en-US"/>
+        </w:rPr>
+      </w:pPr>
+      <w:r>
+        <w:rPr>
+          <w:lang w:val="en-US"/>
+        </w:rPr>
+        <w:t xml:space="preserve">Using and running scripts on a database like Postgres provides additional functionalities. One of them is the treatment of Primary Key constraints on the target schema, briefly mentioned above; MIPMap creates a temporary pre-solution and adds a trigger function for the insertion of data on each </w:t>
+      </w:r>
+      <w:r>
+        <w:rPr>
+          <w:lang w:val="en-US"/>
+        </w:rPr>
+        <w:t xml:space="preserve">of </w:t>
+      </w:r>
+      <w:r>
+        <w:rPr>
+          <w:lang w:val="en-US"/>
+        </w:rPr>
+        <w:t>the final tables. The trigger checks for primary keys and in case of a constraint violation the data that could not be inserted are stored temporarily. The user is informed on the situation and is given the choice to export these instances separately.</w:t>
       </w:r>
     </w:p>
     <w:p>

</xml_diff>